<commit_message>
Finished draft of statement
Still need to proofread.
</commit_message>
<xml_diff>
--- a/week3_dir/assignment_dir/ELangit_week3_statement_v0.1.docx
+++ b/week3_dir/assignment_dir/ELangit_week3_statement_v0.1.docx
@@ -15,7 +15,7 @@
           <w:sz w:val="24"/>
           <w:szCs w:val="24"/>
         </w:rPr>
-        <w:t>Statement for “About Us” section of website.</w:t>
+        <w:t>WEEK 3 STATEMENT</w:t>
       </w:r>
     </w:p>
     <w:p>
@@ -62,13 +62,6 @@
           <w:sz w:val="24"/>
           <w:szCs w:val="24"/>
         </w:rPr>
-        <w:t xml:space="preserve">With this module being my first exposure to web, and Internet programming in general, it was agreed upon by our group that I would be given the responsibility for the “About Us” section of our website. </w:t>
-      </w:r>
-      <w:r>
-        <w:rPr>
-          <w:sz w:val="24"/>
-          <w:szCs w:val="24"/>
-        </w:rPr>
         <w:t>The purpose of this document is to provide more details on this section as well as my contribution to the group’s website</w:t>
       </w:r>
       <w:r>
@@ -259,14 +252,7 @@
           <w:sz w:val="24"/>
           <w:szCs w:val="24"/>
         </w:rPr>
-        <w:t xml:space="preserve">(version 0.1) </w:t>
-      </w:r>
-      <w:r>
-        <w:rPr>
-          <w:sz w:val="24"/>
-          <w:szCs w:val="24"/>
-        </w:rPr>
-        <w:t>(include URL)</w:t>
+        <w:t>(version 0.1)</w:t>
       </w:r>
     </w:p>
     <w:p>
@@ -286,7 +272,7 @@
           <w:sz w:val="24"/>
           <w:szCs w:val="24"/>
         </w:rPr>
-        <w:t>Level 1 heading used to display the restaurant name.</w:t>
+        <w:t>Filename: aboutus_v0.1.html</w:t>
       </w:r>
     </w:p>
     <w:p>
@@ -306,21 +292,7 @@
           <w:sz w:val="24"/>
           <w:szCs w:val="24"/>
         </w:rPr>
-        <w:t>Level 2 heading used to display</w:t>
-      </w:r>
-      <w:r>
-        <w:rPr>
-          <w:sz w:val="24"/>
-          <w:szCs w:val="24"/>
-        </w:rPr>
-        <w:t xml:space="preserve"> “About Us”</w:t>
-      </w:r>
-      <w:r>
-        <w:rPr>
-          <w:sz w:val="24"/>
-          <w:szCs w:val="24"/>
-        </w:rPr>
-        <w:t>.</w:t>
+        <w:t>Level 1 heading used to display the restaurant name.</w:t>
       </w:r>
     </w:p>
     <w:p>
@@ -340,6 +312,40 @@
           <w:sz w:val="24"/>
           <w:szCs w:val="24"/>
         </w:rPr>
+        <w:t>Level 2 heading used to display</w:t>
+      </w:r>
+      <w:r>
+        <w:rPr>
+          <w:sz w:val="24"/>
+          <w:szCs w:val="24"/>
+        </w:rPr>
+        <w:t xml:space="preserve"> “About Us”</w:t>
+      </w:r>
+      <w:r>
+        <w:rPr>
+          <w:sz w:val="24"/>
+          <w:szCs w:val="24"/>
+        </w:rPr>
+        <w:t>.</w:t>
+      </w:r>
+    </w:p>
+    <w:p>
+      <w:pPr>
+        <w:pStyle w:val="NoSpacing"/>
+        <w:numPr>
+          <w:ilvl w:val="0"/>
+          <w:numId w:val="1"/>
+        </w:numPr>
+        <w:rPr>
+          <w:sz w:val="24"/>
+          <w:szCs w:val="24"/>
+        </w:rPr>
+      </w:pPr>
+      <w:r>
+        <w:rPr>
+          <w:sz w:val="24"/>
+          <w:szCs w:val="24"/>
+        </w:rPr>
         <w:t>First div</w:t>
       </w:r>
     </w:p>
@@ -454,8 +460,17 @@
           <w:sz w:val="24"/>
           <w:szCs w:val="24"/>
         </w:rPr>
-        <w:t>ID: message_us</w:t>
-      </w:r>
+        <w:t xml:space="preserve">ID: </w:t>
+      </w:r>
+      <w:proofErr w:type="spellStart"/>
+      <w:r>
+        <w:rPr>
+          <w:sz w:val="24"/>
+          <w:szCs w:val="24"/>
+        </w:rPr>
+        <w:t>message_us</w:t>
+      </w:r>
+      <w:proofErr w:type="spellEnd"/>
     </w:p>
     <w:p>
       <w:pPr>
@@ -570,21 +585,62 @@
           <w:sz w:val="24"/>
           <w:szCs w:val="24"/>
         </w:rPr>
-        <w:t xml:space="preserve">using the &lt;label&gt; and &lt;textarea&gt; tags </w:t>
-      </w:r>
-      <w:r>
-        <w:rPr>
-          <w:sz w:val="24"/>
-          <w:szCs w:val="24"/>
-        </w:rPr>
-        <w:t>(Deitel</w:t>
-      </w:r>
-      <w:r>
-        <w:rPr>
-          <w:sz w:val="24"/>
-          <w:szCs w:val="24"/>
-        </w:rPr>
-        <w:t xml:space="preserve"> and Deitel, </w:t>
+        <w:t>using the &lt;label&gt; and &lt;</w:t>
+      </w:r>
+      <w:proofErr w:type="spellStart"/>
+      <w:r>
+        <w:rPr>
+          <w:sz w:val="24"/>
+          <w:szCs w:val="24"/>
+        </w:rPr>
+        <w:t>textarea</w:t>
+      </w:r>
+      <w:proofErr w:type="spellEnd"/>
+      <w:r>
+        <w:rPr>
+          <w:sz w:val="24"/>
+          <w:szCs w:val="24"/>
+        </w:rPr>
+        <w:t xml:space="preserve">&gt; tags </w:t>
+      </w:r>
+      <w:r>
+        <w:rPr>
+          <w:sz w:val="24"/>
+          <w:szCs w:val="24"/>
+        </w:rPr>
+        <w:t>(</w:t>
+      </w:r>
+      <w:proofErr w:type="spellStart"/>
+      <w:r>
+        <w:rPr>
+          <w:sz w:val="24"/>
+          <w:szCs w:val="24"/>
+        </w:rPr>
+        <w:t>Deitel</w:t>
+      </w:r>
+      <w:proofErr w:type="spellEnd"/>
+      <w:r>
+        <w:rPr>
+          <w:sz w:val="24"/>
+          <w:szCs w:val="24"/>
+        </w:rPr>
+        <w:t xml:space="preserve"> and </w:t>
+      </w:r>
+      <w:proofErr w:type="spellStart"/>
+      <w:r>
+        <w:rPr>
+          <w:sz w:val="24"/>
+          <w:szCs w:val="24"/>
+        </w:rPr>
+        <w:t>Deitel</w:t>
+      </w:r>
+      <w:proofErr w:type="spellEnd"/>
+      <w:r>
+        <w:rPr>
+          <w:sz w:val="24"/>
+          <w:szCs w:val="24"/>
+        </w:rPr>
+        <w:t xml:space="preserve">, </w:t>
       </w:r>
       <w:r>
         <w:rPr>
@@ -648,12 +704,37 @@
         </w:rPr>
         <w:t>(</w:t>
       </w:r>
-      <w:r>
-        <w:rPr>
-          <w:sz w:val="24"/>
-          <w:szCs w:val="24"/>
-        </w:rPr>
-        <w:t xml:space="preserve">Deitel and Deitel, </w:t>
+      <w:proofErr w:type="spellStart"/>
+      <w:r>
+        <w:rPr>
+          <w:sz w:val="24"/>
+          <w:szCs w:val="24"/>
+        </w:rPr>
+        <w:t>Deitel</w:t>
+      </w:r>
+      <w:proofErr w:type="spellEnd"/>
+      <w:r>
+        <w:rPr>
+          <w:sz w:val="24"/>
+          <w:szCs w:val="24"/>
+        </w:rPr>
+        <w:t xml:space="preserve"> and </w:t>
+      </w:r>
+      <w:proofErr w:type="spellStart"/>
+      <w:r>
+        <w:rPr>
+          <w:sz w:val="24"/>
+          <w:szCs w:val="24"/>
+        </w:rPr>
+        <w:t>Deitel</w:t>
+      </w:r>
+      <w:proofErr w:type="spellEnd"/>
+      <w:r>
+        <w:rPr>
+          <w:sz w:val="24"/>
+          <w:szCs w:val="24"/>
+        </w:rPr>
+        <w:t xml:space="preserve">, </w:t>
       </w:r>
       <w:r>
         <w:rPr>
@@ -702,7 +783,39 @@
           <w:szCs w:val="24"/>
         </w:rPr>
         <w:lastRenderedPageBreak/>
-        <w:t>Submit and Clear buttons are provided. These are based on an example given in the textbook using the &lt;input type&gt; tag (Deitel and Deitel, 2012, p. 63)</w:t>
+        <w:t>Submit and Clear buttons are provided. These are based on an example given in the textbook using the &lt;input type&gt; tag (</w:t>
+      </w:r>
+      <w:proofErr w:type="spellStart"/>
+      <w:r>
+        <w:rPr>
+          <w:sz w:val="24"/>
+          <w:szCs w:val="24"/>
+        </w:rPr>
+        <w:t>Deitel</w:t>
+      </w:r>
+      <w:proofErr w:type="spellEnd"/>
+      <w:r>
+        <w:rPr>
+          <w:sz w:val="24"/>
+          <w:szCs w:val="24"/>
+        </w:rPr>
+        <w:t xml:space="preserve"> and </w:t>
+      </w:r>
+      <w:proofErr w:type="spellStart"/>
+      <w:r>
+        <w:rPr>
+          <w:sz w:val="24"/>
+          <w:szCs w:val="24"/>
+        </w:rPr>
+        <w:t>Deitel</w:t>
+      </w:r>
+      <w:proofErr w:type="spellEnd"/>
+      <w:r>
+        <w:rPr>
+          <w:sz w:val="24"/>
+          <w:szCs w:val="24"/>
+        </w:rPr>
+        <w:t>, 2012, p. 63)</w:t>
       </w:r>
     </w:p>
     <w:p>
@@ -728,8 +841,689 @@
           <w:sz w:val="24"/>
           <w:szCs w:val="24"/>
         </w:rPr>
-        <w:t>REVISIONS</w:t>
-      </w:r>
+        <w:t>REVISION</w:t>
+      </w:r>
+      <w:r>
+        <w:rPr>
+          <w:sz w:val="24"/>
+          <w:szCs w:val="24"/>
+        </w:rPr>
+        <w:t xml:space="preserve"> (version 0.2)</w:t>
+      </w:r>
+    </w:p>
+    <w:p>
+      <w:pPr>
+        <w:pStyle w:val="NoSpacing"/>
+        <w:numPr>
+          <w:ilvl w:val="0"/>
+          <w:numId w:val="3"/>
+        </w:numPr>
+        <w:rPr>
+          <w:sz w:val="24"/>
+          <w:szCs w:val="24"/>
+        </w:rPr>
+      </w:pPr>
+      <w:r>
+        <w:rPr>
+          <w:sz w:val="24"/>
+          <w:szCs w:val="24"/>
+        </w:rPr>
+        <w:t xml:space="preserve">Filename: </w:t>
+      </w:r>
+      <w:r>
+        <w:rPr>
+          <w:sz w:val="24"/>
+          <w:szCs w:val="24"/>
+        </w:rPr>
+        <w:t>aboutus.html</w:t>
+      </w:r>
+    </w:p>
+    <w:p>
+      <w:pPr>
+        <w:pStyle w:val="NoSpacing"/>
+        <w:numPr>
+          <w:ilvl w:val="0"/>
+          <w:numId w:val="3"/>
+        </w:numPr>
+        <w:rPr>
+          <w:sz w:val="24"/>
+          <w:szCs w:val="24"/>
+        </w:rPr>
+      </w:pPr>
+      <w:r>
+        <w:rPr>
+          <w:sz w:val="24"/>
+          <w:szCs w:val="24"/>
+        </w:rPr>
+        <w:t xml:space="preserve">URL: </w:t>
+      </w:r>
+      <w:hyperlink r:id="rId7" w:history="1">
+        <w:r>
+          <w:rPr>
+            <w:rStyle w:val="Hyperlink"/>
+            <w:sz w:val="24"/>
+            <w:szCs w:val="24"/>
+          </w:rPr>
+          <w:t>http://laureatestudentserver.com/IN61/aboutus.html</w:t>
+        </w:r>
+      </w:hyperlink>
+      <w:r>
+        <w:rPr>
+          <w:sz w:val="24"/>
+          <w:szCs w:val="24"/>
+        </w:rPr>
+        <w:t xml:space="preserve"> </w:t>
+      </w:r>
+    </w:p>
+    <w:p>
+      <w:pPr>
+        <w:pStyle w:val="NoSpacing"/>
+        <w:numPr>
+          <w:ilvl w:val="0"/>
+          <w:numId w:val="3"/>
+        </w:numPr>
+        <w:rPr>
+          <w:sz w:val="24"/>
+          <w:szCs w:val="24"/>
+        </w:rPr>
+      </w:pPr>
+      <w:r>
+        <w:rPr>
+          <w:sz w:val="24"/>
+          <w:szCs w:val="24"/>
+        </w:rPr>
+        <w:t xml:space="preserve">Albert </w:t>
+      </w:r>
+      <w:proofErr w:type="spellStart"/>
+      <w:r>
+        <w:rPr>
+          <w:sz w:val="24"/>
+          <w:szCs w:val="24"/>
+        </w:rPr>
+        <w:t>Lartey</w:t>
+      </w:r>
+      <w:proofErr w:type="spellEnd"/>
+      <w:r>
+        <w:rPr>
+          <w:sz w:val="24"/>
+          <w:szCs w:val="24"/>
+        </w:rPr>
+        <w:t xml:space="preserve"> has rev</w:t>
+      </w:r>
+      <w:r>
+        <w:rPr>
+          <w:sz w:val="24"/>
+          <w:szCs w:val="24"/>
+        </w:rPr>
+        <w:t>ised the HTML page</w:t>
+      </w:r>
+      <w:r>
+        <w:rPr>
+          <w:sz w:val="24"/>
+          <w:szCs w:val="24"/>
+        </w:rPr>
+        <w:t>:</w:t>
+      </w:r>
+    </w:p>
+    <w:p>
+      <w:pPr>
+        <w:pStyle w:val="NoSpacing"/>
+        <w:numPr>
+          <w:ilvl w:val="1"/>
+          <w:numId w:val="3"/>
+        </w:numPr>
+        <w:rPr>
+          <w:sz w:val="24"/>
+          <w:szCs w:val="24"/>
+        </w:rPr>
+      </w:pPr>
+      <w:r>
+        <w:rPr>
+          <w:sz w:val="24"/>
+          <w:szCs w:val="24"/>
+        </w:rPr>
+        <w:t>Uses external CSS file.</w:t>
+      </w:r>
+    </w:p>
+    <w:p>
+      <w:pPr>
+        <w:pStyle w:val="NoSpacing"/>
+        <w:numPr>
+          <w:ilvl w:val="2"/>
+          <w:numId w:val="3"/>
+        </w:numPr>
+        <w:rPr>
+          <w:sz w:val="24"/>
+          <w:szCs w:val="24"/>
+        </w:rPr>
+      </w:pPr>
+      <w:proofErr w:type="gramStart"/>
+      <w:r>
+        <w:rPr>
+          <w:sz w:val="24"/>
+          <w:szCs w:val="24"/>
+        </w:rPr>
+        <w:t>text-</w:t>
+      </w:r>
+      <w:proofErr w:type="spellStart"/>
+      <w:proofErr w:type="gramEnd"/>
+      <w:r>
+        <w:rPr>
+          <w:sz w:val="24"/>
+          <w:szCs w:val="24"/>
+        </w:rPr>
+        <w:t>align:center</w:t>
+      </w:r>
+      <w:proofErr w:type="spellEnd"/>
+      <w:r>
+        <w:rPr>
+          <w:sz w:val="24"/>
+          <w:szCs w:val="24"/>
+        </w:rPr>
+        <w:t>, which applies to &lt;h1&gt; tags</w:t>
+      </w:r>
+      <w:r>
+        <w:rPr>
+          <w:sz w:val="24"/>
+          <w:szCs w:val="24"/>
+        </w:rPr>
+        <w:t xml:space="preserve"> moved here.</w:t>
+      </w:r>
+    </w:p>
+    <w:p>
+      <w:pPr>
+        <w:pStyle w:val="NoSpacing"/>
+        <w:numPr>
+          <w:ilvl w:val="2"/>
+          <w:numId w:val="3"/>
+        </w:numPr>
+        <w:rPr>
+          <w:sz w:val="24"/>
+          <w:szCs w:val="24"/>
+        </w:rPr>
+      </w:pPr>
+      <w:r>
+        <w:rPr>
+          <w:sz w:val="24"/>
+          <w:szCs w:val="24"/>
+        </w:rPr>
+        <w:t>Background color changed to make it consistent with homepage.</w:t>
+      </w:r>
+    </w:p>
+    <w:p>
+      <w:pPr>
+        <w:pStyle w:val="NoSpacing"/>
+        <w:numPr>
+          <w:ilvl w:val="1"/>
+          <w:numId w:val="3"/>
+        </w:numPr>
+        <w:rPr>
+          <w:sz w:val="24"/>
+          <w:szCs w:val="24"/>
+        </w:rPr>
+      </w:pPr>
+      <w:r>
+        <w:rPr>
+          <w:sz w:val="24"/>
+          <w:szCs w:val="24"/>
+        </w:rPr>
+        <w:t xml:space="preserve">Top-level div was created to enclose </w:t>
+      </w:r>
+      <w:proofErr w:type="spellStart"/>
+      <w:r>
+        <w:rPr>
+          <w:sz w:val="24"/>
+          <w:szCs w:val="24"/>
+        </w:rPr>
+        <w:t>divs</w:t>
+      </w:r>
+      <w:proofErr w:type="spellEnd"/>
+      <w:r>
+        <w:rPr>
+          <w:sz w:val="24"/>
+          <w:szCs w:val="24"/>
+        </w:rPr>
+        <w:t xml:space="preserve"> I already created.</w:t>
+      </w:r>
+    </w:p>
+    <w:p>
+      <w:pPr>
+        <w:pStyle w:val="NoSpacing"/>
+        <w:numPr>
+          <w:ilvl w:val="2"/>
+          <w:numId w:val="3"/>
+        </w:numPr>
+        <w:rPr>
+          <w:sz w:val="24"/>
+          <w:szCs w:val="24"/>
+        </w:rPr>
+      </w:pPr>
+      <w:r>
+        <w:rPr>
+          <w:sz w:val="24"/>
+          <w:szCs w:val="24"/>
+        </w:rPr>
+        <w:t xml:space="preserve">ID: </w:t>
+      </w:r>
+      <w:proofErr w:type="spellStart"/>
+      <w:r>
+        <w:rPr>
+          <w:sz w:val="24"/>
+          <w:szCs w:val="24"/>
+        </w:rPr>
+        <w:t>main_</w:t>
+      </w:r>
+      <w:r>
+        <w:rPr>
+          <w:sz w:val="24"/>
+          <w:szCs w:val="24"/>
+        </w:rPr>
+        <w:t>wrapper</w:t>
+      </w:r>
+      <w:proofErr w:type="spellEnd"/>
+    </w:p>
+    <w:p>
+      <w:pPr>
+        <w:pStyle w:val="NoSpacing"/>
+        <w:numPr>
+          <w:ilvl w:val="2"/>
+          <w:numId w:val="3"/>
+        </w:numPr>
+        <w:rPr>
+          <w:sz w:val="24"/>
+          <w:szCs w:val="24"/>
+        </w:rPr>
+      </w:pPr>
+      <w:r>
+        <w:rPr>
+          <w:sz w:val="24"/>
+          <w:szCs w:val="24"/>
+        </w:rPr>
+        <w:t xml:space="preserve">Used to make its appearance consistent with the </w:t>
+      </w:r>
+      <w:r>
+        <w:rPr>
+          <w:sz w:val="24"/>
+          <w:szCs w:val="24"/>
+        </w:rPr>
+        <w:t>home page, which Albert created.</w:t>
+      </w:r>
+    </w:p>
+    <w:p>
+      <w:pPr>
+        <w:pStyle w:val="NoSpacing"/>
+        <w:numPr>
+          <w:ilvl w:val="2"/>
+          <w:numId w:val="3"/>
+        </w:numPr>
+        <w:rPr>
+          <w:sz w:val="24"/>
+          <w:szCs w:val="24"/>
+        </w:rPr>
+      </w:pPr>
+      <w:r>
+        <w:rPr>
+          <w:sz w:val="24"/>
+          <w:szCs w:val="24"/>
+        </w:rPr>
+        <w:t>Company logo is displayed</w:t>
+      </w:r>
+      <w:r>
+        <w:rPr>
+          <w:sz w:val="24"/>
+          <w:szCs w:val="24"/>
+        </w:rPr>
+        <w:t xml:space="preserve"> in a header</w:t>
+      </w:r>
+      <w:r>
+        <w:rPr>
+          <w:sz w:val="24"/>
+          <w:szCs w:val="24"/>
+        </w:rPr>
+        <w:t>.</w:t>
+      </w:r>
+    </w:p>
+    <w:p>
+      <w:pPr>
+        <w:pStyle w:val="NoSpacing"/>
+        <w:numPr>
+          <w:ilvl w:val="2"/>
+          <w:numId w:val="3"/>
+        </w:numPr>
+        <w:rPr>
+          <w:sz w:val="24"/>
+          <w:szCs w:val="24"/>
+        </w:rPr>
+      </w:pPr>
+      <w:r>
+        <w:rPr>
+          <w:sz w:val="24"/>
+          <w:szCs w:val="24"/>
+        </w:rPr>
+        <w:t>Additional div “</w:t>
+      </w:r>
+      <w:proofErr w:type="spellStart"/>
+      <w:r>
+        <w:rPr>
+          <w:sz w:val="24"/>
+          <w:szCs w:val="24"/>
+        </w:rPr>
+        <w:t>c</w:t>
+      </w:r>
+      <w:r>
+        <w:rPr>
+          <w:sz w:val="24"/>
+          <w:szCs w:val="24"/>
+        </w:rPr>
+        <w:t>ompany_name_div</w:t>
+      </w:r>
+      <w:proofErr w:type="spellEnd"/>
+      <w:r>
+        <w:rPr>
+          <w:sz w:val="24"/>
+          <w:szCs w:val="24"/>
+        </w:rPr>
+        <w:t>” created</w:t>
+      </w:r>
+      <w:r>
+        <w:rPr>
+          <w:sz w:val="24"/>
+          <w:szCs w:val="24"/>
+        </w:rPr>
+        <w:t xml:space="preserve"> and includes:</w:t>
+      </w:r>
+    </w:p>
+    <w:p>
+      <w:pPr>
+        <w:pStyle w:val="NoSpacing"/>
+        <w:numPr>
+          <w:ilvl w:val="3"/>
+          <w:numId w:val="3"/>
+        </w:numPr>
+        <w:rPr>
+          <w:sz w:val="24"/>
+          <w:szCs w:val="24"/>
+        </w:rPr>
+      </w:pPr>
+      <w:r>
+        <w:rPr>
+          <w:sz w:val="24"/>
+          <w:szCs w:val="24"/>
+        </w:rPr>
+        <w:t>Navigation header</w:t>
+      </w:r>
+    </w:p>
+    <w:p>
+      <w:pPr>
+        <w:pStyle w:val="NoSpacing"/>
+        <w:numPr>
+          <w:ilvl w:val="3"/>
+          <w:numId w:val="3"/>
+        </w:numPr>
+        <w:rPr>
+          <w:sz w:val="24"/>
+          <w:szCs w:val="24"/>
+        </w:rPr>
+      </w:pPr>
+      <w:r>
+        <w:rPr>
+          <w:sz w:val="24"/>
+          <w:szCs w:val="24"/>
+        </w:rPr>
+        <w:t>Ordered list</w:t>
+      </w:r>
+    </w:p>
+    <w:p>
+      <w:pPr>
+        <w:pStyle w:val="NoSpacing"/>
+        <w:numPr>
+          <w:ilvl w:val="4"/>
+          <w:numId w:val="3"/>
+        </w:numPr>
+        <w:rPr>
+          <w:sz w:val="24"/>
+          <w:szCs w:val="24"/>
+        </w:rPr>
+      </w:pPr>
+      <w:r>
+        <w:rPr>
+          <w:sz w:val="24"/>
+          <w:szCs w:val="24"/>
+        </w:rPr>
+        <w:t>L</w:t>
+      </w:r>
+      <w:r>
+        <w:rPr>
+          <w:sz w:val="24"/>
+          <w:szCs w:val="24"/>
+        </w:rPr>
+        <w:t>inks to home, menu, location, about us, and r</w:t>
+      </w:r>
+      <w:r>
+        <w:rPr>
+          <w:sz w:val="24"/>
+          <w:szCs w:val="24"/>
+        </w:rPr>
+        <w:t>egister sections of the website, which make up an ordered list.</w:t>
+      </w:r>
+    </w:p>
+    <w:p>
+      <w:pPr>
+        <w:pStyle w:val="NoSpacing"/>
+        <w:numPr>
+          <w:ilvl w:val="4"/>
+          <w:numId w:val="3"/>
+        </w:numPr>
+        <w:rPr>
+          <w:sz w:val="24"/>
+          <w:szCs w:val="24"/>
+        </w:rPr>
+      </w:pPr>
+      <w:r>
+        <w:rPr>
+          <w:sz w:val="24"/>
+          <w:szCs w:val="24"/>
+        </w:rPr>
+        <w:t>I</w:t>
+      </w:r>
+      <w:r>
+        <w:rPr>
+          <w:sz w:val="24"/>
+          <w:szCs w:val="24"/>
+        </w:rPr>
+        <w:t>ncludes yet another div</w:t>
+      </w:r>
+    </w:p>
+    <w:p>
+      <w:pPr>
+        <w:pStyle w:val="NoSpacing"/>
+        <w:numPr>
+          <w:ilvl w:val="4"/>
+          <w:numId w:val="3"/>
+        </w:numPr>
+        <w:rPr>
+          <w:sz w:val="24"/>
+          <w:szCs w:val="24"/>
+        </w:rPr>
+      </w:pPr>
+      <w:r>
+        <w:rPr>
+          <w:sz w:val="24"/>
+          <w:szCs w:val="24"/>
+        </w:rPr>
+        <w:t xml:space="preserve">ID: </w:t>
+      </w:r>
+      <w:proofErr w:type="spellStart"/>
+      <w:r>
+        <w:rPr>
+          <w:sz w:val="24"/>
+          <w:szCs w:val="24"/>
+        </w:rPr>
+        <w:t>google_search</w:t>
+      </w:r>
+      <w:proofErr w:type="spellEnd"/>
+    </w:p>
+    <w:p>
+      <w:pPr>
+        <w:pStyle w:val="NoSpacing"/>
+        <w:numPr>
+          <w:ilvl w:val="5"/>
+          <w:numId w:val="3"/>
+        </w:numPr>
+        <w:rPr>
+          <w:sz w:val="24"/>
+          <w:szCs w:val="24"/>
+        </w:rPr>
+      </w:pPr>
+      <w:r>
+        <w:rPr>
+          <w:sz w:val="24"/>
+          <w:szCs w:val="24"/>
+        </w:rPr>
+        <w:t>Used to search the website</w:t>
+      </w:r>
+    </w:p>
+    <w:p>
+      <w:pPr>
+        <w:pStyle w:val="NoSpacing"/>
+        <w:numPr>
+          <w:ilvl w:val="0"/>
+          <w:numId w:val="3"/>
+        </w:numPr>
+        <w:rPr>
+          <w:sz w:val="24"/>
+          <w:szCs w:val="24"/>
+        </w:rPr>
+      </w:pPr>
+      <w:r>
+        <w:rPr>
+          <w:sz w:val="24"/>
+          <w:szCs w:val="24"/>
+        </w:rPr>
+        <w:t xml:space="preserve">Additional comments made by me to make it </w:t>
+      </w:r>
+      <w:r>
+        <w:rPr>
+          <w:sz w:val="24"/>
+          <w:szCs w:val="24"/>
+        </w:rPr>
+        <w:t xml:space="preserve">increase </w:t>
+      </w:r>
+      <w:r>
+        <w:rPr>
+          <w:sz w:val="24"/>
+          <w:szCs w:val="24"/>
+        </w:rPr>
+        <w:t>clarity</w:t>
+      </w:r>
+      <w:r>
+        <w:rPr>
+          <w:sz w:val="24"/>
+          <w:szCs w:val="24"/>
+        </w:rPr>
+        <w:t>.</w:t>
+      </w:r>
+    </w:p>
+    <w:p>
+      <w:pPr>
+        <w:pStyle w:val="NoSpacing"/>
+        <w:rPr>
+          <w:sz w:val="24"/>
+          <w:szCs w:val="24"/>
+        </w:rPr>
+      </w:pPr>
+    </w:p>
+    <w:p>
+      <w:pPr>
+        <w:pStyle w:val="NoSpacing"/>
+        <w:rPr>
+          <w:sz w:val="24"/>
+          <w:szCs w:val="24"/>
+        </w:rPr>
+      </w:pPr>
+      <w:r>
+        <w:rPr>
+          <w:sz w:val="24"/>
+          <w:szCs w:val="24"/>
+        </w:rPr>
+        <w:t>TOOLS USED</w:t>
+      </w:r>
+    </w:p>
+    <w:p>
+      <w:pPr>
+        <w:pStyle w:val="NoSpacing"/>
+        <w:numPr>
+          <w:ilvl w:val="0"/>
+          <w:numId w:val="4"/>
+        </w:numPr>
+        <w:rPr>
+          <w:sz w:val="24"/>
+          <w:szCs w:val="24"/>
+        </w:rPr>
+      </w:pPr>
+      <w:r>
+        <w:rPr>
+          <w:sz w:val="24"/>
+          <w:szCs w:val="24"/>
+        </w:rPr>
+        <w:t>Editor: Vi</w:t>
+      </w:r>
+    </w:p>
+    <w:p>
+      <w:pPr>
+        <w:pStyle w:val="NoSpacing"/>
+        <w:numPr>
+          <w:ilvl w:val="0"/>
+          <w:numId w:val="4"/>
+        </w:numPr>
+        <w:rPr>
+          <w:sz w:val="24"/>
+          <w:szCs w:val="24"/>
+        </w:rPr>
+      </w:pPr>
+      <w:r>
+        <w:rPr>
+          <w:sz w:val="24"/>
+          <w:szCs w:val="24"/>
+        </w:rPr>
+        <w:t>Operating system used: Mac OSX while at home, and Windows 8 while at my office</w:t>
+      </w:r>
+      <w:r>
+        <w:rPr>
+          <w:sz w:val="24"/>
+          <w:szCs w:val="24"/>
+        </w:rPr>
+        <w:t xml:space="preserve"> of employment</w:t>
+      </w:r>
+      <w:r>
+        <w:rPr>
+          <w:sz w:val="24"/>
+          <w:szCs w:val="24"/>
+        </w:rPr>
+        <w:t>.</w:t>
+      </w:r>
+    </w:p>
+    <w:p>
+      <w:pPr>
+        <w:pStyle w:val="NoSpacing"/>
+        <w:numPr>
+          <w:ilvl w:val="0"/>
+          <w:numId w:val="4"/>
+        </w:numPr>
+        <w:rPr>
+          <w:sz w:val="24"/>
+          <w:szCs w:val="24"/>
+        </w:rPr>
+      </w:pPr>
+      <w:proofErr w:type="spellStart"/>
+      <w:r>
+        <w:rPr>
+          <w:sz w:val="24"/>
+          <w:szCs w:val="24"/>
+        </w:rPr>
+        <w:t>Filezilla</w:t>
+      </w:r>
+      <w:proofErr w:type="spellEnd"/>
     </w:p>
     <w:p>
       <w:pPr>
@@ -740,153 +1534,6 @@
           <w:szCs w:val="24"/>
         </w:rPr>
       </w:pPr>
-      <w:r>
-        <w:rPr>
-          <w:sz w:val="24"/>
-          <w:szCs w:val="24"/>
-        </w:rPr>
-        <w:t>Albert Lartey has revised the HTML page (version 0.2):</w:t>
-      </w:r>
-    </w:p>
-    <w:p>
-      <w:pPr>
-        <w:pStyle w:val="NoSpacing"/>
-        <w:numPr>
-          <w:ilvl w:val="0"/>
-          <w:numId w:val="2"/>
-        </w:numPr>
-        <w:rPr>
-          <w:sz w:val="24"/>
-          <w:szCs w:val="24"/>
-        </w:rPr>
-      </w:pPr>
-      <w:r>
-        <w:rPr>
-          <w:sz w:val="24"/>
-          <w:szCs w:val="24"/>
-        </w:rPr>
-        <w:t>Additional div was created.</w:t>
-      </w:r>
-    </w:p>
-    <w:p>
-      <w:pPr>
-        <w:pStyle w:val="NoSpacing"/>
-        <w:numPr>
-          <w:ilvl w:val="1"/>
-          <w:numId w:val="2"/>
-        </w:numPr>
-        <w:rPr>
-          <w:sz w:val="24"/>
-          <w:szCs w:val="24"/>
-        </w:rPr>
-      </w:pPr>
-      <w:r>
-        <w:rPr>
-          <w:sz w:val="24"/>
-          <w:szCs w:val="24"/>
-        </w:rPr>
-        <w:t>ID: main wrapper</w:t>
-      </w:r>
-    </w:p>
-    <w:p>
-      <w:pPr>
-        <w:pStyle w:val="NoSpacing"/>
-        <w:rPr>
-          <w:sz w:val="24"/>
-          <w:szCs w:val="24"/>
-        </w:rPr>
-      </w:pPr>
-    </w:p>
-    <w:p>
-      <w:pPr>
-        <w:pStyle w:val="NoSpacing"/>
-        <w:rPr>
-          <w:sz w:val="24"/>
-          <w:szCs w:val="24"/>
-        </w:rPr>
-      </w:pPr>
-      <w:r>
-        <w:rPr>
-          <w:sz w:val="24"/>
-          <w:szCs w:val="24"/>
-        </w:rPr>
-        <w:t>Tools used</w:t>
-      </w:r>
-    </w:p>
-    <w:p>
-      <w:pPr>
-        <w:pStyle w:val="NoSpacing"/>
-        <w:ind w:left="720"/>
-        <w:rPr>
-          <w:sz w:val="24"/>
-          <w:szCs w:val="24"/>
-        </w:rPr>
-      </w:pPr>
-      <w:r>
-        <w:rPr>
-          <w:sz w:val="24"/>
-          <w:szCs w:val="24"/>
-        </w:rPr>
-        <w:t>Editor: Vi</w:t>
-      </w:r>
-    </w:p>
-    <w:p>
-      <w:pPr>
-        <w:pStyle w:val="NoSpacing"/>
-        <w:ind w:left="720"/>
-        <w:rPr>
-          <w:sz w:val="24"/>
-          <w:szCs w:val="24"/>
-        </w:rPr>
-      </w:pPr>
-      <w:r>
-        <w:rPr>
-          <w:sz w:val="24"/>
-          <w:szCs w:val="24"/>
-        </w:rPr>
-        <w:t>Operating system used: Mac OSX while at home, and Windows 8 while at my office</w:t>
-      </w:r>
-      <w:r>
-        <w:rPr>
-          <w:sz w:val="24"/>
-          <w:szCs w:val="24"/>
-        </w:rPr>
-        <w:t xml:space="preserve"> of employment</w:t>
-      </w:r>
-      <w:r>
-        <w:rPr>
-          <w:sz w:val="24"/>
-          <w:szCs w:val="24"/>
-        </w:rPr>
-        <w:t>.</w:t>
-      </w:r>
-    </w:p>
-    <w:p>
-      <w:pPr>
-        <w:pStyle w:val="NoSpacing"/>
-        <w:ind w:left="720"/>
-        <w:rPr>
-          <w:sz w:val="24"/>
-          <w:szCs w:val="24"/>
-        </w:rPr>
-      </w:pPr>
-      <w:r>
-        <w:rPr>
-          <w:sz w:val="24"/>
-          <w:szCs w:val="24"/>
-        </w:rPr>
-        <w:t>Filezilla</w:t>
-      </w:r>
-    </w:p>
-    <w:p>
-      <w:pPr>
-        <w:pStyle w:val="NoSpacing"/>
-        <w:ind w:left="720"/>
-        <w:rPr>
-          <w:sz w:val="24"/>
-          <w:szCs w:val="24"/>
-        </w:rPr>
-      </w:pPr>
     </w:p>
     <w:p>
       <w:pPr>
@@ -921,12 +1568,37 @@
           <w:szCs w:val="24"/>
         </w:rPr>
       </w:pPr>
-      <w:r>
-        <w:rPr>
-          <w:sz w:val="24"/>
-          <w:szCs w:val="24"/>
-        </w:rPr>
-        <w:t>Deitel, P. &amp; Deitel H</w:t>
+      <w:proofErr w:type="spellStart"/>
+      <w:r>
+        <w:rPr>
+          <w:sz w:val="24"/>
+          <w:szCs w:val="24"/>
+        </w:rPr>
+        <w:t>Deitel</w:t>
+      </w:r>
+      <w:proofErr w:type="spellEnd"/>
+      <w:r>
+        <w:rPr>
+          <w:sz w:val="24"/>
+          <w:szCs w:val="24"/>
+        </w:rPr>
+        <w:t xml:space="preserve">, P. &amp; </w:t>
+      </w:r>
+      <w:proofErr w:type="spellStart"/>
+      <w:r>
+        <w:rPr>
+          <w:sz w:val="24"/>
+          <w:szCs w:val="24"/>
+        </w:rPr>
+        <w:t>Deitel</w:t>
+      </w:r>
+      <w:proofErr w:type="spellEnd"/>
+      <w:r>
+        <w:rPr>
+          <w:sz w:val="24"/>
+          <w:szCs w:val="24"/>
+        </w:rPr>
+        <w:t xml:space="preserve"> H</w:t>
       </w:r>
       <w:r>
         <w:rPr>
@@ -955,7 +1627,25 @@
           <w:sz w:val="24"/>
           <w:szCs w:val="24"/>
         </w:rPr>
-        <w:t>Internet and World Wide Web How To Program</w:t>
+        <w:t xml:space="preserve">Internet and World Wide Web How </w:t>
+      </w:r>
+      <w:proofErr w:type="gramStart"/>
+      <w:r>
+        <w:rPr>
+          <w:i/>
+          <w:sz w:val="24"/>
+          <w:szCs w:val="24"/>
+        </w:rPr>
+        <w:t>To</w:t>
+      </w:r>
+      <w:proofErr w:type="gramEnd"/>
+      <w:r>
+        <w:rPr>
+          <w:i/>
+          <w:sz w:val="24"/>
+          <w:szCs w:val="24"/>
+        </w:rPr>
+        <w:t xml:space="preserve"> Program</w:t>
       </w:r>
       <w:r>
         <w:rPr>
@@ -969,7 +1659,14 @@
           <w:sz w:val="24"/>
           <w:szCs w:val="24"/>
         </w:rPr>
-        <w:t xml:space="preserve"> 5th Edition. </w:t>
+        <w:t xml:space="preserve"> 5th Ed</w:t>
+      </w:r>
+      <w:r>
+        <w:rPr>
+          <w:sz w:val="24"/>
+          <w:szCs w:val="24"/>
+        </w:rPr>
+        <w:t xml:space="preserve">. </w:t>
       </w:r>
       <w:r>
         <w:rPr>
@@ -983,14 +1680,23 @@
           <w:sz w:val="24"/>
           <w:szCs w:val="24"/>
         </w:rPr>
-        <w:t>Pears</w:t>
-      </w:r>
-      <w:r>
-        <w:rPr>
-          <w:sz w:val="24"/>
-          <w:szCs w:val="24"/>
-        </w:rPr>
-        <w:t xml:space="preserve">on Learning Solutions, [VitalSource Edition]. pp. </w:t>
+        <w:t>Pearson Learning Solutions, [</w:t>
+      </w:r>
+      <w:proofErr w:type="spellStart"/>
+      <w:r>
+        <w:rPr>
+          <w:sz w:val="24"/>
+          <w:szCs w:val="24"/>
+        </w:rPr>
+        <w:t>VitalSource</w:t>
+      </w:r>
+      <w:proofErr w:type="spellEnd"/>
+      <w:r>
+        <w:rPr>
+          <w:sz w:val="24"/>
+          <w:szCs w:val="24"/>
+        </w:rPr>
+        <w:t xml:space="preserve"> Edition]. pp. </w:t>
       </w:r>
       <w:r>
         <w:rPr>
@@ -1000,44 +1706,8 @@
         <w:t>61-64</w:t>
       </w:r>
     </w:p>
-    <w:p>
-      <w:pPr>
-        <w:pStyle w:val="NoSpacing"/>
-      </w:pPr>
-    </w:p>
-    <w:p>
-      <w:pPr>
-        <w:pStyle w:val="NoSpacing"/>
-      </w:pPr>
-    </w:p>
-    <w:p>
-      <w:pPr>
-        <w:pStyle w:val="NoSpacing"/>
-      </w:pPr>
-      <w:r>
-        <w:t>Associates, (Harvey &amp; Paul) Deitel &amp;., Harvey Deitel, and Deitel. Internet and World Wide Web How To Program, VitalSource for Laureate Education, 5th Edition. Pears</w:t>
-      </w:r>
-      <w:r>
-        <w:t xml:space="preserve">on Learning Solutions, </w:t>
-      </w:r>
-      <w:r>
-        <w:t xml:space="preserve">[VitalSource Edition]. pp. </w:t>
-      </w:r>
-    </w:p>
-    <w:p>
-      <w:pPr>
-        <w:pStyle w:val="NoSpacing"/>
-      </w:pPr>
-    </w:p>
-    <w:p>
-      <w:pPr>
-        <w:pStyle w:val="NoSpacing"/>
-      </w:pPr>
-      <w:r>
-        <w:t>Schwalbe, K. (2013). Information Technology Project Management, 7th ed., United States: Cengage Learning [VitalSource Edition]. pp. 284, 292-293</w:t>
-      </w:r>
-    </w:p>
     <w:sectPr>
+      <w:headerReference w:type="default" r:id="rId8"/>
       <w:pgSz w:w="12240" w:h="15840"/>
       <w:pgMar w:top="1440" w:right="1440" w:bottom="1440" w:left="1440" w:header="720" w:footer="720" w:gutter="0"/>
       <w:cols w:space="720"/>
@@ -1097,6 +1767,19 @@
 </w:footnotes>
 </file>
 
+<file path=word/header1.xml><?xml version="1.0" encoding="utf-8"?>
+<w:hdr xmlns:ve="http://schemas.openxmlformats.org/markup-compatibility/2006" xmlns:o="urn:schemas-microsoft-com:office:office" xmlns:r="http://schemas.openxmlformats.org/officeDocument/2006/relationships" xmlns:m="http://schemas.openxmlformats.org/officeDocument/2006/math" xmlns:v="urn:schemas-microsoft-com:vml" xmlns:wp="http://schemas.openxmlformats.org/drawingml/2006/wordprocessingDrawing" xmlns:w10="urn:schemas-microsoft-com:office:word" xmlns:w="http://schemas.openxmlformats.org/wordprocessingml/2006/main" xmlns:wne="http://schemas.microsoft.com/office/word/2006/wordml">
+  <w:p>
+    <w:pPr>
+      <w:pStyle w:val="Header"/>
+    </w:pPr>
+    <w:r>
+      <w:t>Emanuel Langit</w:t>
+    </w:r>
+  </w:p>
+</w:hdr>
+</file>
+
 <file path=word/numbering.xml><?xml version="1.0" encoding="utf-8"?>
 <w:numbering xmlns:ve="http://schemas.openxmlformats.org/markup-compatibility/2006" xmlns:o="urn:schemas-microsoft-com:office:office" xmlns:r="http://schemas.openxmlformats.org/officeDocument/2006/relationships" xmlns:m="http://schemas.openxmlformats.org/officeDocument/2006/math" xmlns:v="urn:schemas-microsoft-com:vml" xmlns:wp="http://schemas.openxmlformats.org/drawingml/2006/wordprocessingDrawing" xmlns:w10="urn:schemas-microsoft-com:office:word" xmlns:w="http://schemas.openxmlformats.org/wordprocessingml/2006/main" xmlns:wne="http://schemas.microsoft.com/office/word/2006/wordml">
   <w:abstractNum w:abstractNumId="0">
@@ -1222,7 +1905,7 @@
       <w:lvlText w:val=""/>
       <w:lvlJc w:val="left"/>
       <w:pPr>
-        <w:ind w:left="1440" w:hanging="360"/>
+        <w:ind w:left="1080" w:hanging="360"/>
       </w:pPr>
       <w:rPr>
         <w:rFonts w:ascii="Symbol" w:hAnsi="Symbol" w:hint="default"/>
@@ -1234,19 +1917,245 @@
       <w:lvlText w:val="o"/>
       <w:lvlJc w:val="left"/>
       <w:pPr>
-        <w:ind w:left="2160" w:hanging="360"/>
+        <w:ind w:left="1800" w:hanging="360"/>
       </w:pPr>
       <w:rPr>
         <w:rFonts w:ascii="Courier New" w:hAnsi="Courier New" w:cs="Courier New" w:hint="default"/>
       </w:rPr>
     </w:lvl>
+    <w:lvl w:ilvl="2" w:tplc="04090005">
+      <w:start w:val="1"/>
+      <w:numFmt w:val="bullet"/>
+      <w:lvlText w:val=""/>
+      <w:lvlJc w:val="left"/>
+      <w:pPr>
+        <w:ind w:left="2520" w:hanging="360"/>
+      </w:pPr>
+      <w:rPr>
+        <w:rFonts w:ascii="Wingdings" w:hAnsi="Wingdings" w:hint="default"/>
+      </w:rPr>
+    </w:lvl>
+    <w:lvl w:ilvl="3" w:tplc="04090001">
+      <w:start w:val="1"/>
+      <w:numFmt w:val="bullet"/>
+      <w:lvlText w:val=""/>
+      <w:lvlJc w:val="left"/>
+      <w:pPr>
+        <w:ind w:left="3240" w:hanging="360"/>
+      </w:pPr>
+      <w:rPr>
+        <w:rFonts w:ascii="Symbol" w:hAnsi="Symbol" w:hint="default"/>
+      </w:rPr>
+    </w:lvl>
+    <w:lvl w:ilvl="4" w:tplc="04090003">
+      <w:start w:val="1"/>
+      <w:numFmt w:val="bullet"/>
+      <w:lvlText w:val="o"/>
+      <w:lvlJc w:val="left"/>
+      <w:pPr>
+        <w:ind w:left="3960" w:hanging="360"/>
+      </w:pPr>
+      <w:rPr>
+        <w:rFonts w:ascii="Courier New" w:hAnsi="Courier New" w:cs="Courier New" w:hint="default"/>
+      </w:rPr>
+    </w:lvl>
+    <w:lvl w:ilvl="5" w:tplc="04090005">
+      <w:start w:val="1"/>
+      <w:numFmt w:val="bullet"/>
+      <w:lvlText w:val=""/>
+      <w:lvlJc w:val="left"/>
+      <w:pPr>
+        <w:ind w:left="4680" w:hanging="360"/>
+      </w:pPr>
+      <w:rPr>
+        <w:rFonts w:ascii="Wingdings" w:hAnsi="Wingdings" w:hint="default"/>
+      </w:rPr>
+    </w:lvl>
+    <w:lvl w:ilvl="6" w:tplc="04090001">
+      <w:start w:val="1"/>
+      <w:numFmt w:val="bullet"/>
+      <w:lvlText w:val=""/>
+      <w:lvlJc w:val="left"/>
+      <w:pPr>
+        <w:ind w:left="5400" w:hanging="360"/>
+      </w:pPr>
+      <w:rPr>
+        <w:rFonts w:ascii="Symbol" w:hAnsi="Symbol" w:hint="default"/>
+      </w:rPr>
+    </w:lvl>
+    <w:lvl w:ilvl="7" w:tplc="04090003" w:tentative="1">
+      <w:start w:val="1"/>
+      <w:numFmt w:val="bullet"/>
+      <w:lvlText w:val="o"/>
+      <w:lvlJc w:val="left"/>
+      <w:pPr>
+        <w:ind w:left="6120" w:hanging="360"/>
+      </w:pPr>
+      <w:rPr>
+        <w:rFonts w:ascii="Courier New" w:hAnsi="Courier New" w:cs="Courier New" w:hint="default"/>
+      </w:rPr>
+    </w:lvl>
+    <w:lvl w:ilvl="8" w:tplc="04090005" w:tentative="1">
+      <w:start w:val="1"/>
+      <w:numFmt w:val="bullet"/>
+      <w:lvlText w:val=""/>
+      <w:lvlJc w:val="left"/>
+      <w:pPr>
+        <w:ind w:left="6840" w:hanging="360"/>
+      </w:pPr>
+      <w:rPr>
+        <w:rFonts w:ascii="Wingdings" w:hAnsi="Wingdings" w:hint="default"/>
+      </w:rPr>
+    </w:lvl>
+  </w:abstractNum>
+  <w:abstractNum w:abstractNumId="2">
+    <w:nsid w:val="30671D0B"/>
+    <w:multiLevelType w:val="hybridMultilevel"/>
+    <w:tmpl w:val="CDD2898E"/>
+    <w:lvl w:ilvl="0" w:tplc="04090001">
+      <w:start w:val="1"/>
+      <w:numFmt w:val="bullet"/>
+      <w:lvlText w:val=""/>
+      <w:lvlJc w:val="left"/>
+      <w:pPr>
+        <w:ind w:left="1080" w:hanging="360"/>
+      </w:pPr>
+      <w:rPr>
+        <w:rFonts w:ascii="Symbol" w:hAnsi="Symbol" w:hint="default"/>
+      </w:rPr>
+    </w:lvl>
+    <w:lvl w:ilvl="1" w:tplc="04090003">
+      <w:start w:val="1"/>
+      <w:numFmt w:val="bullet"/>
+      <w:lvlText w:val="o"/>
+      <w:lvlJc w:val="left"/>
+      <w:pPr>
+        <w:ind w:left="1800" w:hanging="360"/>
+      </w:pPr>
+      <w:rPr>
+        <w:rFonts w:ascii="Courier New" w:hAnsi="Courier New" w:cs="Courier New" w:hint="default"/>
+      </w:rPr>
+    </w:lvl>
+    <w:lvl w:ilvl="2" w:tplc="04090005">
+      <w:start w:val="1"/>
+      <w:numFmt w:val="bullet"/>
+      <w:lvlText w:val=""/>
+      <w:lvlJc w:val="left"/>
+      <w:pPr>
+        <w:ind w:left="2520" w:hanging="360"/>
+      </w:pPr>
+      <w:rPr>
+        <w:rFonts w:ascii="Wingdings" w:hAnsi="Wingdings" w:hint="default"/>
+      </w:rPr>
+    </w:lvl>
+    <w:lvl w:ilvl="3" w:tplc="04090001">
+      <w:start w:val="1"/>
+      <w:numFmt w:val="bullet"/>
+      <w:lvlText w:val=""/>
+      <w:lvlJc w:val="left"/>
+      <w:pPr>
+        <w:ind w:left="3240" w:hanging="360"/>
+      </w:pPr>
+      <w:rPr>
+        <w:rFonts w:ascii="Symbol" w:hAnsi="Symbol" w:hint="default"/>
+      </w:rPr>
+    </w:lvl>
+    <w:lvl w:ilvl="4" w:tplc="04090003">
+      <w:start w:val="1"/>
+      <w:numFmt w:val="bullet"/>
+      <w:lvlText w:val="o"/>
+      <w:lvlJc w:val="left"/>
+      <w:pPr>
+        <w:ind w:left="3960" w:hanging="360"/>
+      </w:pPr>
+      <w:rPr>
+        <w:rFonts w:ascii="Courier New" w:hAnsi="Courier New" w:cs="Courier New" w:hint="default"/>
+      </w:rPr>
+    </w:lvl>
+    <w:lvl w:ilvl="5" w:tplc="04090005">
+      <w:start w:val="1"/>
+      <w:numFmt w:val="bullet"/>
+      <w:lvlText w:val=""/>
+      <w:lvlJc w:val="left"/>
+      <w:pPr>
+        <w:ind w:left="4680" w:hanging="360"/>
+      </w:pPr>
+      <w:rPr>
+        <w:rFonts w:ascii="Wingdings" w:hAnsi="Wingdings" w:hint="default"/>
+      </w:rPr>
+    </w:lvl>
+    <w:lvl w:ilvl="6" w:tplc="04090001">
+      <w:start w:val="1"/>
+      <w:numFmt w:val="bullet"/>
+      <w:lvlText w:val=""/>
+      <w:lvlJc w:val="left"/>
+      <w:pPr>
+        <w:ind w:left="5400" w:hanging="360"/>
+      </w:pPr>
+      <w:rPr>
+        <w:rFonts w:ascii="Symbol" w:hAnsi="Symbol" w:hint="default"/>
+      </w:rPr>
+    </w:lvl>
+    <w:lvl w:ilvl="7" w:tplc="04090003" w:tentative="1">
+      <w:start w:val="1"/>
+      <w:numFmt w:val="bullet"/>
+      <w:lvlText w:val="o"/>
+      <w:lvlJc w:val="left"/>
+      <w:pPr>
+        <w:ind w:left="6120" w:hanging="360"/>
+      </w:pPr>
+      <w:rPr>
+        <w:rFonts w:ascii="Courier New" w:hAnsi="Courier New" w:cs="Courier New" w:hint="default"/>
+      </w:rPr>
+    </w:lvl>
+    <w:lvl w:ilvl="8" w:tplc="04090005" w:tentative="1">
+      <w:start w:val="1"/>
+      <w:numFmt w:val="bullet"/>
+      <w:lvlText w:val=""/>
+      <w:lvlJc w:val="left"/>
+      <w:pPr>
+        <w:ind w:left="6840" w:hanging="360"/>
+      </w:pPr>
+      <w:rPr>
+        <w:rFonts w:ascii="Wingdings" w:hAnsi="Wingdings" w:hint="default"/>
+      </w:rPr>
+    </w:lvl>
+  </w:abstractNum>
+  <w:abstractNum w:abstractNumId="3">
+    <w:nsid w:val="50440A49"/>
+    <w:multiLevelType w:val="hybridMultilevel"/>
+    <w:tmpl w:val="734EF874"/>
+    <w:lvl w:ilvl="0" w:tplc="04090001">
+      <w:start w:val="1"/>
+      <w:numFmt w:val="bullet"/>
+      <w:lvlText w:val=""/>
+      <w:lvlJc w:val="left"/>
+      <w:pPr>
+        <w:ind w:left="1080" w:hanging="360"/>
+      </w:pPr>
+      <w:rPr>
+        <w:rFonts w:ascii="Symbol" w:hAnsi="Symbol" w:hint="default"/>
+      </w:rPr>
+    </w:lvl>
+    <w:lvl w:ilvl="1" w:tplc="04090003" w:tentative="1">
+      <w:start w:val="1"/>
+      <w:numFmt w:val="bullet"/>
+      <w:lvlText w:val="o"/>
+      <w:lvlJc w:val="left"/>
+      <w:pPr>
+        <w:ind w:left="1800" w:hanging="360"/>
+      </w:pPr>
+      <w:rPr>
+        <w:rFonts w:ascii="Courier New" w:hAnsi="Courier New" w:cs="Courier New" w:hint="default"/>
+      </w:rPr>
+    </w:lvl>
     <w:lvl w:ilvl="2" w:tplc="04090005" w:tentative="1">
       <w:start w:val="1"/>
       <w:numFmt w:val="bullet"/>
       <w:lvlText w:val=""/>
       <w:lvlJc w:val="left"/>
       <w:pPr>
-        <w:ind w:left="2880" w:hanging="360"/>
+        <w:ind w:left="2520" w:hanging="360"/>
       </w:pPr>
       <w:rPr>
         <w:rFonts w:ascii="Wingdings" w:hAnsi="Wingdings" w:hint="default"/>
@@ -1258,7 +2167,7 @@
       <w:lvlText w:val=""/>
       <w:lvlJc w:val="left"/>
       <w:pPr>
-        <w:ind w:left="3600" w:hanging="360"/>
+        <w:ind w:left="3240" w:hanging="360"/>
       </w:pPr>
       <w:rPr>
         <w:rFonts w:ascii="Symbol" w:hAnsi="Symbol" w:hint="default"/>
@@ -1270,7 +2179,7 @@
       <w:lvlText w:val="o"/>
       <w:lvlJc w:val="left"/>
       <w:pPr>
-        <w:ind w:left="4320" w:hanging="360"/>
+        <w:ind w:left="3960" w:hanging="360"/>
       </w:pPr>
       <w:rPr>
         <w:rFonts w:ascii="Courier New" w:hAnsi="Courier New" w:cs="Courier New" w:hint="default"/>
@@ -1282,7 +2191,7 @@
       <w:lvlText w:val=""/>
       <w:lvlJc w:val="left"/>
       <w:pPr>
-        <w:ind w:left="5040" w:hanging="360"/>
+        <w:ind w:left="4680" w:hanging="360"/>
       </w:pPr>
       <w:rPr>
         <w:rFonts w:ascii="Wingdings" w:hAnsi="Wingdings" w:hint="default"/>
@@ -1294,7 +2203,7 @@
       <w:lvlText w:val=""/>
       <w:lvlJc w:val="left"/>
       <w:pPr>
-        <w:ind w:left="5760" w:hanging="360"/>
+        <w:ind w:left="5400" w:hanging="360"/>
       </w:pPr>
       <w:rPr>
         <w:rFonts w:ascii="Symbol" w:hAnsi="Symbol" w:hint="default"/>
@@ -1306,7 +2215,7 @@
       <w:lvlText w:val="o"/>
       <w:lvlJc w:val="left"/>
       <w:pPr>
-        <w:ind w:left="6480" w:hanging="360"/>
+        <w:ind w:left="6120" w:hanging="360"/>
       </w:pPr>
       <w:rPr>
         <w:rFonts w:ascii="Courier New" w:hAnsi="Courier New" w:cs="Courier New" w:hint="default"/>
@@ -1318,7 +2227,7 @@
       <w:lvlText w:val=""/>
       <w:lvlJc w:val="left"/>
       <w:pPr>
-        <w:ind w:left="7200" w:hanging="360"/>
+        <w:ind w:left="6840" w:hanging="360"/>
       </w:pPr>
       <w:rPr>
         <w:rFonts w:ascii="Wingdings" w:hAnsi="Wingdings" w:hint="default"/>
@@ -1330,6 +2239,12 @@
   </w:num>
   <w:num w:numId="2">
     <w:abstractNumId w:val="1"/>
+  </w:num>
+  <w:num w:numId="3">
+    <w:abstractNumId w:val="2"/>
+  </w:num>
+  <w:num w:numId="4">
+    <w:abstractNumId w:val="3"/>
   </w:num>
 </w:numbering>
 </file>
@@ -1579,6 +2494,17 @@
     <w:uiPriority w:val="99"/>
     <w:semiHidden/>
     <w:rsid w:val="001153D9"/>
+  </w:style>
+  <w:style w:type="character" w:styleId="Hyperlink">
+    <w:name w:val="Hyperlink"/>
+    <w:basedOn w:val="DefaultParagraphFont"/>
+    <w:uiPriority w:val="99"/>
+    <w:unhideWhenUsed/>
+    <w:rsid w:val="00964B55"/>
+    <w:rPr>
+      <w:color w:val="0000FF" w:themeColor="hyperlink"/>
+      <w:u w:val="single"/>
+    </w:rPr>
   </w:style>
 </w:styles>
 </file>

</xml_diff>